<commit_message>
Adding fill template contract
</commit_message>
<xml_diff>
--- a/app/templates/mortgage_template.docx
+++ b/app/templates/mortgage_template.docx
@@ -20,267 +20,11 @@
       <w:r>
         <w:rPr>
           <w:rFonts w:ascii="Cambria" w:hAnsi="Cambria"/>
-          <w:b/>
-          <w:bCs/>
-          <w:sz w:val="22"/>
-          <w:szCs w:val="22"/>
-          <w:shd w:fill="DEE6EF" w:val="clear"/>
-        </w:rPr>
-        <w:t>De una parte</w:t>
-      </w:r>
-      <w:r>
-        <w:rPr>
-          <w:rFonts w:ascii="Cambria" w:hAnsi="Cambria"/>
-          <w:sz w:val="22"/>
-          <w:szCs w:val="22"/>
-          <w:shd w:fill="DEE6EF" w:val="clear"/>
-        </w:rPr>
-        <w:t xml:space="preserve">, la sociedad de comercio </w:t>
-      </w:r>
-      <w:r>
-        <w:rPr>
-          <w:rFonts w:ascii="Cambria" w:hAnsi="Cambria"/>
-          <w:b/>
-          <w:bCs/>
-          <w:sz w:val="22"/>
-          <w:szCs w:val="22"/>
-          <w:shd w:fill="DEE6EF" w:val="clear"/>
-        </w:rPr>
-        <w:t>{{</w:t>
-      </w:r>
-      <w:r>
-        <w:rPr>
-          <w:rStyle w:val="Strong"/>
-          <w:rFonts w:ascii="Cambria" w:hAnsi="Cambria"/>
-          <w:sz w:val="22"/>
-          <w:szCs w:val="22"/>
-          <w:shd w:fill="DEE6EF" w:val="clear"/>
-        </w:rPr>
-        <w:t>investor_company_name</w:t>
-      </w:r>
-      <w:r>
-        <w:rPr>
-          <w:rFonts w:ascii="Cambria" w:hAnsi="Cambria"/>
-          <w:b/>
-          <w:bCs/>
-          <w:sz w:val="22"/>
-          <w:szCs w:val="22"/>
-          <w:shd w:fill="DEE6EF" w:val="clear"/>
-        </w:rPr>
-        <w:t>}},</w:t>
-      </w:r>
-      <w:r>
-        <w:rPr>
-          <w:rFonts w:ascii="Cambria" w:hAnsi="Cambria"/>
-          <w:sz w:val="22"/>
-          <w:szCs w:val="22"/>
-          <w:shd w:fill="DEE6EF" w:val="clear"/>
-        </w:rPr>
-        <w:t xml:space="preserve"> </w:t>
-      </w:r>
-      <w:r>
-        <w:rPr>
-          <w:rFonts w:ascii="Cambria" w:hAnsi="Cambria"/>
-          <w:bCs/>
-          <w:color w:val="000000"/>
-          <w:sz w:val="22"/>
-          <w:szCs w:val="22"/>
-          <w:shd w:fill="DEE6EF" w:val="clear"/>
-        </w:rPr>
-        <w:t xml:space="preserve">organizada de acuerdo con las leyes de la República Dominicana, </w:t>
-      </w:r>
-      <w:r>
-        <w:rPr>
-          <w:rFonts w:ascii="Cambria" w:hAnsi="Cambria"/>
-          <w:b/>
-          <w:color w:val="000000"/>
-          <w:sz w:val="22"/>
-          <w:szCs w:val="22"/>
-          <w:shd w:fill="DEE6EF" w:val="clear"/>
-        </w:rPr>
-        <w:t>RNC No.</w:t>
-      </w:r>
-      <w:r>
-        <w:rPr>
-          <w:rFonts w:ascii="Cambria" w:hAnsi="Cambria"/>
-          <w:b/>
-          <w:sz w:val="22"/>
-          <w:szCs w:val="22"/>
-          <w:shd w:fill="DEE6EF" w:val="clear"/>
-        </w:rPr>
-        <w:t xml:space="preserve"> </w:t>
-      </w:r>
-      <w:r>
-        <w:rPr>
-          <w:rStyle w:val="Strong"/>
-          <w:rFonts w:ascii="Cambria" w:hAnsi="Cambria"/>
-          <w:sz w:val="22"/>
-          <w:szCs w:val="22"/>
-          <w:shd w:fill="DEE6EF" w:val="clear"/>
-        </w:rPr>
-        <w:t>{{investor_rnc}}</w:t>
-      </w:r>
-      <w:r>
-        <w:rPr>
-          <w:rFonts w:ascii="Cambria" w:hAnsi="Cambria"/>
-          <w:bCs/>
-          <w:color w:val="000000"/>
-          <w:sz w:val="22"/>
-          <w:szCs w:val="22"/>
-          <w:shd w:fill="DEE6EF" w:val="clear"/>
-        </w:rPr>
-        <w:t xml:space="preserve">, RM. </w:t>
-      </w:r>
-      <w:r>
-        <w:rPr>
-          <w:rFonts w:cs="Arial" w:ascii="Cambria" w:hAnsi="Cambria"/>
-          <w:bCs/>
-          <w:sz w:val="22"/>
-          <w:szCs w:val="22"/>
-          <w:shd w:fill="DEE6EF" w:val="clear"/>
-        </w:rPr>
-        <w:t>3187SPM</w:t>
-      </w:r>
-      <w:r>
-        <w:rPr>
-          <w:rFonts w:ascii="Cambria" w:hAnsi="Cambria"/>
-          <w:bCs/>
-          <w:color w:val="000000"/>
-          <w:sz w:val="22"/>
-          <w:szCs w:val="22"/>
-          <w:shd w:fill="DEE6EF" w:val="clear"/>
-        </w:rPr>
-        <w:t xml:space="preserve">, con domicilio social en </w:t>
-      </w:r>
-      <w:r>
-        <w:rPr>
-          <w:rFonts w:ascii="Cambria" w:hAnsi="Cambria"/>
-          <w:sz w:val="22"/>
-          <w:szCs w:val="22"/>
-          <w:shd w:fill="DEE6EF" w:val="clear"/>
-          <w:lang w:val="es-ES"/>
-        </w:rPr>
-        <w:t xml:space="preserve">la </w:t>
-      </w:r>
-      <w:r>
-        <w:rPr>
-          <w:rStyle w:val="Strong"/>
-          <w:rFonts w:ascii="Cambria" w:hAnsi="Cambria"/>
-          <w:sz w:val="22"/>
-          <w:szCs w:val="22"/>
-          <w:shd w:fill="DEE6EF" w:val="clear"/>
-          <w:lang w:val="es-ES"/>
-        </w:rPr>
-        <w:t>{{investor_address}}</w:t>
-      </w:r>
-      <w:r>
-        <w:rPr>
-          <w:rFonts w:ascii="Cambria" w:hAnsi="Cambria"/>
-          <w:sz w:val="22"/>
-          <w:szCs w:val="22"/>
-          <w:shd w:fill="DEE6EF" w:val="clear"/>
-          <w:lang w:val="es-ES"/>
-        </w:rPr>
-        <w:t>, debidamente representada en este contrato por su gerente,</w:t>
-      </w:r>
-      <w:r>
-        <w:rPr>
-          <w:rFonts w:ascii="Cambria" w:hAnsi="Cambria"/>
-          <w:sz w:val="22"/>
-          <w:szCs w:val="22"/>
-          <w:shd w:fill="DEE6EF" w:val="clear"/>
-        </w:rPr>
-        <w:t xml:space="preserve"> </w:t>
-      </w:r>
-      <w:r>
-        <w:rPr>
-          <w:rStyle w:val="Strong"/>
-          <w:rFonts w:ascii="Cambria" w:hAnsi="Cambria"/>
-          <w:sz w:val="22"/>
-          <w:szCs w:val="22"/>
-          <w:shd w:fill="DEE6EF" w:val="clear"/>
-        </w:rPr>
-        <w:t>{{investor_full_name}}</w:t>
-      </w:r>
-      <w:r>
-        <w:rPr>
-          <w:rFonts w:ascii="Cambria" w:hAnsi="Cambria"/>
-          <w:sz w:val="22"/>
-          <w:szCs w:val="22"/>
-          <w:shd w:fill="DEE6EF" w:val="clear"/>
-        </w:rPr>
-        <w:t xml:space="preserve">, dominicano, mayor de edad, casado, </w:t>
-      </w:r>
-      <w:r>
-        <w:rPr>
-          <w:rFonts w:ascii="Cambria" w:hAnsi="Cambria"/>
-          <w:sz w:val="22"/>
-          <w:szCs w:val="22"/>
-          <w:shd w:fill="DEE6EF" w:val="clear"/>
-          <w:lang w:val="es-ES"/>
-        </w:rPr>
-        <w:t>portador de la cédula de identidad y electoral No.</w:t>
-      </w:r>
-      <w:r>
-        <w:rPr>
-          <w:rStyle w:val="Strong"/>
-          <w:rFonts w:ascii="Cambria" w:hAnsi="Cambria"/>
-          <w:sz w:val="22"/>
-          <w:szCs w:val="22"/>
-          <w:shd w:fill="DEE6EF" w:val="clear"/>
-          <w:lang w:val="es-ES"/>
-        </w:rPr>
-        <w:t>{{investor_document_number}}</w:t>
-      </w:r>
-      <w:r>
-        <w:rPr>
-          <w:rFonts w:ascii="Cambria" w:hAnsi="Cambria"/>
-          <w:sz w:val="22"/>
-          <w:szCs w:val="22"/>
-          <w:shd w:fill="DEE6EF" w:val="clear"/>
-          <w:lang w:val="es-ES"/>
-        </w:rPr>
-        <w:t xml:space="preserve">, domiciliado en la </w:t>
-      </w:r>
-      <w:r>
-        <w:rPr>
-          <w:rStyle w:val="Strong"/>
-          <w:rFonts w:eastAsia="Cambria" w:ascii="Cambria" w:hAnsi="Cambria"/>
-          <w:sz w:val="22"/>
-          <w:szCs w:val="22"/>
-          <w:shd w:fill="DEE6EF" w:val="clear"/>
-          <w:lang w:val="es-ES"/>
-        </w:rPr>
-        <w:t>{{investor_address}}</w:t>
-      </w:r>
-      <w:r>
-        <w:rPr>
-          <w:rFonts w:ascii="Cambria" w:hAnsi="Cambria"/>
-          <w:sz w:val="22"/>
-          <w:szCs w:val="22"/>
-          <w:shd w:fill="DEE6EF" w:val="clear"/>
-        </w:rPr>
-        <w:t xml:space="preserve">, sociedad que en lo que sigue del presente acto se denominará </w:t>
-      </w:r>
-      <w:r>
-        <w:rPr>
-          <w:rFonts w:ascii="Cambria" w:hAnsi="Cambria"/>
-          <w:b/>
-          <w:bCs/>
-          <w:sz w:val="22"/>
-          <w:szCs w:val="22"/>
-          <w:shd w:fill="DEE6EF" w:val="clear"/>
-        </w:rPr>
-        <w:t>LA PRIMERA PARTE o LA ACREEDORA</w:t>
-      </w:r>
-      <w:r>
-        <w:rPr>
-          <w:rFonts w:ascii="Cambria" w:hAnsi="Cambria"/>
-          <w:sz w:val="22"/>
-          <w:szCs w:val="22"/>
-          <w:shd w:fill="DEE6EF" w:val="clear"/>
-        </w:rPr>
-        <w:t>; y,</w:t>
+          <w:sz w:val="22"/>
+          <w:szCs w:val="22"/>
+          <w:shd w:fill="DEE6EF" w:val="clear"/>
+        </w:rPr>
+        <w:t>{{investor_paragraph}}</w:t>
       </w:r>
     </w:p>
     <w:p>
@@ -319,221 +63,22 @@
         </w:tabs>
         <w:ind w:right="4"/>
         <w:jc w:val="both"/>
-        <w:rPr/>
-      </w:pPr>
-      <w:r>
-        <w:rPr>
-          <w:rFonts w:ascii="Cambria" w:hAnsi="Cambria"/>
-          <w:b/>
-          <w:bCs/>
-          <w:sz w:val="22"/>
-          <w:szCs w:val="22"/>
-          <w:shd w:fill="DEE6EF" w:val="clear"/>
-          <w:lang w:val="es-ES_tradnl"/>
-        </w:rPr>
-        <w:t>De la otra parte</w:t>
-      </w:r>
-      <w:r>
-        <w:rPr>
-          <w:rFonts w:ascii="Cambria" w:hAnsi="Cambria"/>
-          <w:sz w:val="22"/>
-          <w:szCs w:val="22"/>
-          <w:shd w:fill="DEE6EF" w:val="clear"/>
-          <w:lang w:val="es-ES_tradnl"/>
-        </w:rPr>
-        <w:t>, e</w:t>
-      </w:r>
-      <w:r>
-        <w:rPr>
-          <w:rFonts w:cs="Aptos" w:ascii="Cambria" w:hAnsi="Cambria"/>
-          <w:sz w:val="22"/>
-          <w:szCs w:val="22"/>
-          <w:shd w:fill="DEE6EF" w:val="clear"/>
-        </w:rPr>
-        <w:t xml:space="preserve">l señor </w:t>
-      </w:r>
-      <w:r>
-        <w:rPr>
-          <w:rStyle w:val="Strong"/>
-          <w:rFonts w:cs="Aptos" w:ascii="Cambria" w:hAnsi="Cambria"/>
-          <w:sz w:val="22"/>
-          <w:szCs w:val="22"/>
-          <w:shd w:fill="DEE6EF" w:val="clear"/>
-        </w:rPr>
-        <w:t>{{client_full_name}}</w:t>
-      </w:r>
-      <w:r>
-        <w:rPr>
-          <w:rFonts w:ascii="Cambria" w:hAnsi="Cambria"/>
-          <w:b/>
-          <w:color w:val="000000"/>
-          <w:sz w:val="22"/>
-          <w:szCs w:val="22"/>
-          <w:shd w:fill="DEE6EF" w:val="clear"/>
-        </w:rPr>
-        <w:t xml:space="preserve">, </w:t>
-      </w:r>
-      <w:r>
-        <w:rPr>
-          <w:rFonts w:ascii="Cambria" w:hAnsi="Cambria"/>
-          <w:sz w:val="22"/>
-          <w:szCs w:val="22"/>
-          <w:shd w:fill="DEE6EF" w:val="clear"/>
-        </w:rPr>
-        <w:t xml:space="preserve">dominicano, mayor de edad, </w:t>
-      </w:r>
-      <w:r>
-        <w:rPr>
-          <w:rStyle w:val="Strong"/>
-          <w:rFonts w:ascii="Cambria" w:hAnsi="Cambria"/>
-          <w:sz w:val="22"/>
-          <w:szCs w:val="22"/>
-          <w:shd w:fill="DEE6EF" w:val="clear"/>
-        </w:rPr>
-        <w:t>{{client_marital_status}}</w:t>
-      </w:r>
-      <w:r>
-        <w:rPr>
-          <w:rFonts w:ascii="Cambria" w:hAnsi="Cambria"/>
-          <w:sz w:val="22"/>
-          <w:szCs w:val="22"/>
-          <w:shd w:fill="DEE6EF" w:val="clear"/>
-        </w:rPr>
-        <w:t xml:space="preserve">, portador de la cédula de identidad y electoral </w:t>
-      </w:r>
-      <w:r>
-        <w:rPr>
-          <w:rFonts w:ascii="Cambria" w:hAnsi="Cambria"/>
-          <w:b/>
-          <w:bCs/>
-          <w:sz w:val="22"/>
-          <w:szCs w:val="22"/>
-          <w:shd w:fill="DEE6EF" w:val="clear"/>
-        </w:rPr>
-        <w:t>No.</w:t>
-      </w:r>
-      <w:r>
-        <w:rPr>
-          <w:rStyle w:val="Strong"/>
-          <w:rFonts w:ascii="Cambria" w:hAnsi="Cambria"/>
-          <w:color w:val="000000"/>
-          <w:sz w:val="22"/>
-          <w:szCs w:val="22"/>
-          <w:shd w:fill="DEE6EF" w:val="clear"/>
-        </w:rPr>
-        <w:t>{{client_document_number}}</w:t>
-      </w:r>
-      <w:r>
-        <w:rPr>
-          <w:rFonts w:ascii="Cambria" w:hAnsi="Cambria"/>
-          <w:sz w:val="22"/>
-          <w:szCs w:val="22"/>
-          <w:shd w:fill="DEE6EF" w:val="clear"/>
-        </w:rPr>
-        <w:t xml:space="preserve">, domiciliado y residente en la </w:t>
-      </w:r>
-      <w:r>
-        <w:rPr>
-          <w:rStyle w:val="Strong"/>
-          <w:rFonts w:ascii="Cambria" w:hAnsi="Cambria"/>
-          <w:sz w:val="22"/>
-          <w:szCs w:val="22"/>
-          <w:shd w:fill="DEE6EF" w:val="clear"/>
-        </w:rPr>
-        <w:t>{{client_address}}</w:t>
-      </w:r>
-      <w:r>
-        <w:rPr>
-          <w:rFonts w:cs="Aptos" w:ascii="Cambria" w:hAnsi="Cambria"/>
-          <w:sz w:val="22"/>
-          <w:szCs w:val="22"/>
-          <w:shd w:fill="DEE6EF" w:val="clear"/>
-        </w:rPr>
-        <w:t xml:space="preserve">, </w:t>
-      </w:r>
-      <w:r>
-        <w:rPr>
-          <w:rFonts w:ascii="Cambria" w:hAnsi="Cambria"/>
-          <w:sz w:val="22"/>
-          <w:szCs w:val="22"/>
-          <w:shd w:fill="DEE6EF" w:val="clear"/>
-          <w:lang w:val="es-ES"/>
-        </w:rPr>
-        <w:t>teléfono</w:t>
-      </w:r>
-      <w:r>
-        <w:rPr>
-          <w:rStyle w:val="Strong"/>
-          <w:rFonts w:ascii="Cambria" w:hAnsi="Cambria"/>
-          <w:sz w:val="22"/>
-          <w:szCs w:val="22"/>
-          <w:shd w:fill="DEE6EF" w:val="clear"/>
-          <w:lang w:val="es-ES"/>
-        </w:rPr>
-        <w:t>{{client_phone}}</w:t>
-      </w:r>
-      <w:r>
-        <w:rPr>
-          <w:rFonts w:ascii="Cambria" w:hAnsi="Cambria"/>
-          <w:sz w:val="22"/>
-          <w:szCs w:val="22"/>
-          <w:shd w:fill="DEE6EF" w:val="clear"/>
-          <w:lang w:val="es-ES"/>
-        </w:rPr>
-        <w:t xml:space="preserve">, correo electrónico </w:t>
-      </w:r>
-      <w:hyperlink r:id="rId2">
-        <w:r>
-          <w:rPr>
-            <w:rStyle w:val="Hyperlink"/>
-            <w:rFonts w:ascii="Cambria" w:hAnsi="Cambria"/>
-            <w:sz w:val="22"/>
-            <w:szCs w:val="22"/>
-            <w:shd w:fill="DEE6EF" w:val="clear"/>
-            <w:lang w:val="es-ES"/>
-          </w:rPr>
-          <w:t>xxxxxx@xmail.com</w:t>
-        </w:r>
-      </w:hyperlink>
-      <w:r>
-        <w:rPr>
-          <w:rFonts w:ascii="Cambria" w:hAnsi="Cambria"/>
-          <w:sz w:val="22"/>
-          <w:szCs w:val="22"/>
-          <w:shd w:fill="DEE6EF" w:val="clear"/>
-          <w:lang w:val="es-ES"/>
-        </w:rPr>
-        <w:t xml:space="preserve">, </w:t>
-      </w:r>
-      <w:r>
-        <w:rPr>
-          <w:rFonts w:cs="Aptos" w:ascii="Cambria" w:hAnsi="Cambria"/>
-          <w:sz w:val="22"/>
-          <w:szCs w:val="22"/>
-          <w:shd w:fill="DEE6EF" w:val="clear"/>
-        </w:rPr>
-        <w:t>quien</w:t>
-      </w:r>
-      <w:r>
-        <w:rPr>
-          <w:rFonts w:ascii="Cambria" w:hAnsi="Cambria"/>
-          <w:sz w:val="22"/>
-          <w:szCs w:val="22"/>
-          <w:shd w:fill="DEE6EF" w:val="clear"/>
-          <w:lang w:val="es-ES_tradnl"/>
-        </w:rPr>
-        <w:t xml:space="preserve"> para lo que sigue de este contrato se denominará </w:t>
-      </w:r>
-      <w:r>
-        <w:rPr>
-          <w:rFonts w:ascii="Cambria" w:hAnsi="Cambria"/>
-          <w:b/>
-          <w:sz w:val="22"/>
-          <w:szCs w:val="22"/>
-          <w:shd w:fill="DEE6EF" w:val="clear"/>
-          <w:lang w:val="es-ES_tradnl"/>
-        </w:rPr>
-        <w:t>“LA SEGUNDA PARTE o EL DEUDOR”;</w:t>
+        <w:rPr>
+          <w:b w:val="false"/>
+          <w:bCs w:val="false"/>
+        </w:rPr>
+      </w:pPr>
+      <w:r>
+        <w:rPr>
+          <w:rFonts w:ascii="Cambria" w:hAnsi="Cambria"/>
+          <w:b w:val="false"/>
+          <w:bCs w:val="false"/>
+          <w:sz w:val="22"/>
+          <w:szCs w:val="22"/>
+          <w:shd w:fill="DEE6EF" w:val="clear"/>
+          <w:lang w:val="es-ES_tradnl"/>
+        </w:rPr>
+        <w:t>{{client_paragraph}}</w:t>
       </w:r>
     </w:p>
     <w:p>
@@ -6467,7 +6012,7 @@
           <w:highlight w:val="yellow"/>
           <w:u w:val="single"/>
         </w:rPr>
-        <w:t>SOLTERO(A)</w:t>
+        <w:t>{{client_marital_status}}</w:t>
       </w:r>
       <w:r>
         <w:rPr>
@@ -7301,7 +6846,27 @@
           <w:szCs w:val="22"/>
           <w:shd w:fill="DEE6EF" w:val="clear"/>
         </w:rPr>
-        <w:t xml:space="preserve"> el(la) señor(a) ____________________________________________, mayor de edad, portador(a) de la cédula de identidad y electoral No. ________________________, domiciliado(a) en ___________________________________________, quien declara haber estado presente al momento de la firma del presente contrato, así como en la emisión de las declaraciones juradas precedentes. El(la) testigo manifiesta que </w:t>
+        <w:t xml:space="preserve"> el(la) señor(a)</w:t>
+      </w:r>
+      <w:r>
+        <w:rPr>
+          <w:rFonts w:cs="Aptos" w:ascii="Cambria" w:hAnsi="Cambria" w:cstheme="minorHAnsi"/>
+          <w:b/>
+          <w:bCs/>
+          <w:sz w:val="22"/>
+          <w:szCs w:val="22"/>
+          <w:shd w:fill="DEE6EF" w:val="clear"/>
+        </w:rPr>
+        <w:t>{{witness_full_name}}</w:t>
+      </w:r>
+      <w:r>
+        <w:rPr>
+          <w:rFonts w:cs="Aptos" w:ascii="Cambria" w:hAnsi="Cambria" w:cstheme="minorHAnsi"/>
+          <w:sz w:val="22"/>
+          <w:szCs w:val="22"/>
+          <w:shd w:fill="DEE6EF" w:val="clear"/>
+        </w:rPr>
+        <w:t xml:space="preserve">, mayor de edad, portador(a) de la cédula de identidad y electoral No. {{witness_document_number}}, domiciliado(a) en {{witness_address}}, quien declara haber estado presente al momento de la firma del presente contrato, así como en la emisión de las declaraciones juradas precedentes. El(la) testigo manifiesta que </w:t>
       </w:r>
       <w:r>
         <w:rPr>
@@ -9437,17 +9002,17 @@
           <w:shd w:fill="DEE6EF" w:val="clear"/>
           <w:lang w:val="es-ES_tradnl"/>
         </w:rPr>
-        <w:t xml:space="preserve">______________________________________________                                          </w:t>
-      </w:r>
-      <w:r>
-        <w:rPr>
-          <w:rFonts w:ascii="Cambria" w:hAnsi="Cambria"/>
-          <w:sz w:val="22"/>
-          <w:szCs w:val="22"/>
-          <w:shd w:fill="DEE6EF" w:val="clear"/>
-          <w:lang w:val="es-ES_tradnl"/>
-        </w:rPr>
-        <w:t>__________________________________________</w:t>
+        <w:t>______________________________________                            _________________</w:t>
+      </w:r>
+      <w:r>
+        <w:rPr>
+          <w:rFonts w:ascii="Cambria" w:hAnsi="Cambria"/>
+          <w:sz w:val="22"/>
+          <w:szCs w:val="22"/>
+          <w:shd w:fill="DEE6EF" w:val="clear"/>
+          <w:lang w:val="es-ES_tradnl"/>
+        </w:rPr>
+        <w:t>____________________</w:t>
       </w:r>
     </w:p>
     <w:p>
@@ -9468,19 +9033,18 @@
           <w:szCs w:val="22"/>
           <w:shd w:fill="DEE6EF" w:val="clear"/>
         </w:rPr>
-        <w:t xml:space="preserve">   </w:t>
-      </w:r>
-      <w:r>
-        <w:rPr>
-          <w:rFonts w:ascii="Cambria" w:hAnsi="Cambria"/>
-          <w:b/>
-          <w:bCs/>
-          <w:sz w:val="22"/>
-          <w:szCs w:val="22"/>
-          <w:shd w:fill="DEE6EF" w:val="clear"/>
-        </w:rPr>
-        <w:t>MIGUEL ANGEL REYES PICHARDO</w:t>
-        <w:tab/>
+        <w:t xml:space="preserve">       </w:t>
+      </w:r>
+      <w:r>
+        <w:rPr>
+          <w:rFonts w:ascii="Cambria" w:hAnsi="Cambria"/>
+          <w:b/>
+          <w:bCs/>
+          <w:sz w:val="22"/>
+          <w:szCs w:val="22"/>
+          <w:shd w:fill="DEE6EF" w:val="clear"/>
+        </w:rPr>
+        <w:t>{{investor_full_name}}</w:t>
         <w:tab/>
         <w:tab/>
         <w:tab/>
@@ -9495,7 +9059,7 @@
           <w:szCs w:val="22"/>
           <w:shd w:fill="DEE6EF" w:val="clear"/>
         </w:rPr>
-        <w:t>RAFAEL JOSÉ DOLIS</w:t>
+        <w:t>{{client_full_name}},</w:t>
       </w:r>
     </w:p>
     <w:p>
@@ -9516,7 +9080,7 @@
           <w:szCs w:val="22"/>
           <w:shd w:fill="DEE6EF" w:val="clear"/>
         </w:rPr>
-        <w:t xml:space="preserve">            </w:t>
+        <w:t xml:space="preserve">       </w:t>
       </w:r>
       <w:r>
         <w:rPr>
@@ -9543,7 +9107,6 @@
         <w:tab/>
         <w:tab/>
         <w:tab/>
-        <w:tab/>
         <w:t xml:space="preserve">       Segunda Parte</w:t>
       </w:r>
     </w:p>
@@ -9565,7 +9128,7 @@
           <w:shd w:fill="DEE6EF" w:val="clear"/>
           <w:lang w:val="es-ES_tradnl"/>
         </w:rPr>
-        <w:t xml:space="preserve">                      </w:t>
+        <w:t xml:space="preserve">              </w:t>
       </w:r>
       <w:r>
         <w:rPr>
@@ -9646,7 +9209,7 @@
           <w:shd w:fill="DEE6EF" w:val="clear"/>
           <w:lang w:val="es-ES_tradnl"/>
         </w:rPr>
-        <w:t>++++++++++++++++++</w:t>
+        <w:t>{{witness_full_name}}</w:t>
       </w:r>
     </w:p>
     <w:p>
@@ -9712,17 +9275,17 @@
           <w:sz w:val="22"/>
           <w:szCs w:val="22"/>
         </w:rPr>
-        <w:t xml:space="preserve">YO, </w:t>
-      </w:r>
-      <w:r>
-        <w:rPr>
-          <w:rFonts w:ascii="Cambria" w:hAnsi="Cambria"/>
-          <w:b/>
-          <w:bCs/>
-          <w:sz w:val="22"/>
-          <w:szCs w:val="22"/>
-        </w:rPr>
-        <w:t>DR. LUIS FRANKLIN DIAZ HERRERA,</w:t>
+        <w:t>YO, {{notary_full_name}}</w:t>
+      </w:r>
+      <w:r>
+        <w:rPr>
+          <w:rFonts w:ascii="Cambria" w:hAnsi="Cambria"/>
+          <w:b/>
+          <w:bCs/>
+          <w:sz w:val="22"/>
+          <w:szCs w:val="22"/>
+        </w:rPr>
+        <w:t>,</w:t>
       </w:r>
       <w:r>
         <w:rPr>
@@ -9739,7 +9302,7 @@
           <w:sz w:val="22"/>
           <w:szCs w:val="22"/>
         </w:rPr>
-        <w:t>MATRICULA NO.1178</w:t>
+        <w:t>MATRICULA NO.{{notary_number}}</w:t>
       </w:r>
       <w:r>
         <w:rPr>
@@ -9767,7 +9330,7 @@
           <w:szCs w:val="22"/>
           <w:shd w:fill="DEE6EF" w:val="clear"/>
         </w:rPr>
-        <w:t>MIGUEL ANGEL REYES PICHARDO,</w:t>
+        <w:t>{{investor_full_name}},</w:t>
       </w:r>
       <w:r>
         <w:rPr>
@@ -9788,7 +9351,7 @@
           <w:szCs w:val="22"/>
           <w:shd w:fill="DEE6EF" w:val="clear"/>
         </w:rPr>
-        <w:t>RAFAEL JOSÉ DOLIS</w:t>
+        <w:t>{{client_full_name}}</w:t>
       </w:r>
       <w:r>
         <w:rPr>
@@ -9983,7 +9546,7 @@
           <w:szCs w:val="22"/>
           <w:lang w:val="es-DO"/>
         </w:rPr>
-        <w:t xml:space="preserve">DR. LUIS FRANKLIN DIAZ HERRERA </w:t>
+        <w:t xml:space="preserve">DR. {{notary_full_name}} </w:t>
       </w:r>
     </w:p>
     <w:p>
@@ -10011,13 +9574,23 @@
         <w:t>-Notario Público-</w:t>
       </w:r>
     </w:p>
+    <w:p>
+      <w:pPr>
+        <w:pStyle w:val="Normal"/>
+        <w:rPr/>
+      </w:pPr>
+      <w:r>
+        <w:rPr/>
+        <w:br/>
+      </w:r>
+    </w:p>
     <w:sectPr>
-      <w:headerReference w:type="even" r:id="rId3"/>
-      <w:headerReference w:type="default" r:id="rId4"/>
-      <w:headerReference w:type="first" r:id="rId5"/>
-      <w:footerReference w:type="even" r:id="rId6"/>
-      <w:footerReference w:type="default" r:id="rId7"/>
-      <w:footerReference w:type="first" r:id="rId8"/>
+      <w:headerReference w:type="even" r:id="rId2"/>
+      <w:headerReference w:type="default" r:id="rId3"/>
+      <w:headerReference w:type="first" r:id="rId4"/>
+      <w:footerReference w:type="even" r:id="rId5"/>
+      <w:footerReference w:type="default" r:id="rId6"/>
+      <w:footerReference w:type="first" r:id="rId7"/>
       <w:type w:val="nextPage"/>
       <w:pgSz w:w="12240" w:h="15840"/>
       <w:pgMar w:left="1440" w:right="1440" w:gutter="0" w:header="540" w:top="851" w:footer="720" w:bottom="1134"/>

</xml_diff>

<commit_message>
feat: agregar pagos, recibos y scripts de limpieza de contratos
</commit_message>
<xml_diff>
--- a/app/templates/mortgage_template.docx
+++ b/app/templates/mortgage_template.docx
@@ -2959,6 +2959,133 @@
     <w:p>
       <w:pPr>
         <w:pStyle w:val="Normal"/>
+        <w:ind w:right="4"/>
+        <w:jc w:val="both"/>
+        <w:rPr>
+          <w:rFonts w:ascii="Cambria" w:hAnsi="Cambria"/>
+          <w:sz w:val="22"/>
+          <w:szCs w:val="22"/>
+        </w:rPr>
+      </w:pPr>
+      <w:r>
+        <w:rPr>
+          <w:rFonts w:ascii="Cambria" w:hAnsi="Cambria"/>
+          <w:sz w:val="22"/>
+          <w:szCs w:val="22"/>
+        </w:rPr>
+      </w:r>
+    </w:p>
+    <w:p>
+      <w:pPr>
+        <w:pStyle w:val="Normal"/>
+        <w:ind w:right="4"/>
+        <w:jc w:val="both"/>
+        <w:rPr>
+          <w:rFonts w:ascii="Cambria" w:hAnsi="Cambria"/>
+          <w:sz w:val="22"/>
+          <w:szCs w:val="22"/>
+        </w:rPr>
+      </w:pPr>
+      <w:r>
+        <w:rPr>
+          <w:rFonts w:ascii="Cambria" w:hAnsi="Cambria"/>
+          <w:b/>
+          <w:bCs/>
+          <w:sz w:val="22"/>
+          <w:szCs w:val="22"/>
+        </w:rPr>
+        <w:t>3.3 PAGO ANTES DEL VENCIMIENTO. LA SEGUNDA PARTE</w:t>
+      </w:r>
+      <w:r>
+        <w:rPr>
+          <w:rFonts w:ascii="Cambria" w:hAnsi="Cambria"/>
+          <w:sz w:val="22"/>
+          <w:szCs w:val="22"/>
+        </w:rPr>
+        <w:t xml:space="preserve"> podrá, en cualquier momento previo al vencimiento del presente contrato, </w:t>
+      </w:r>
+      <w:r>
+        <w:rPr>
+          <w:rFonts w:ascii="Cambria" w:hAnsi="Cambria"/>
+          <w:b/>
+          <w:bCs/>
+          <w:sz w:val="22"/>
+          <w:szCs w:val="22"/>
+        </w:rPr>
+        <w:t xml:space="preserve">saldar anticipadamente el total del capital adeudado o realizar abonos mínimos por la suma de </w:t>
+      </w:r>
+      <w:r>
+        <w:rPr>
+          <w:rFonts w:ascii="Cambria" w:hAnsi="Cambria"/>
+          <w:b w:val="false"/>
+          <w:bCs w:val="false"/>
+          <w:sz w:val="22"/>
+          <w:szCs w:val="22"/>
+        </w:rPr>
+        <w:t>{% if loan_currency == '</w:t>
+      </w:r>
+      <w:r>
+        <w:rPr>
+          <w:rFonts w:ascii="Cambria" w:hAnsi="Cambria"/>
+          <w:b w:val="false"/>
+          <w:bCs w:val="false"/>
+          <w:sz w:val="22"/>
+          <w:szCs w:val="22"/>
+        </w:rPr>
+        <w:t>DOP</w:t>
+      </w:r>
+      <w:r>
+        <w:rPr>
+          <w:rFonts w:ascii="Cambria" w:hAnsi="Cambria"/>
+          <w:b w:val="false"/>
+          <w:bCs w:val="false"/>
+          <w:sz w:val="22"/>
+          <w:szCs w:val="22"/>
+        </w:rPr>
+        <w:t>' %}</w:t>
+      </w:r>
+      <w:r>
+        <w:rPr>
+          <w:rFonts w:ascii="Cambria" w:hAnsi="Cambria"/>
+          <w:b/>
+          <w:bCs/>
+          <w:sz w:val="22"/>
+          <w:szCs w:val="22"/>
+        </w:rPr>
+        <w:t xml:space="preserve">QUINIENTOS MIL PESOS DOMINICANOS (RD$ 500,000.00), </w:t>
+      </w:r>
+      <w:r>
+        <w:rPr>
+          <w:rFonts w:ascii="Cambria" w:hAnsi="Cambria"/>
+          <w:b w:val="false"/>
+          <w:bCs w:val="false"/>
+          <w:sz w:val="22"/>
+          <w:szCs w:val="22"/>
+        </w:rPr>
+        <w:t>{% else %}</w:t>
+      </w:r>
+      <w:r>
+        <w:rPr>
+          <w:rFonts w:ascii="Cambria" w:hAnsi="Cambria"/>
+          <w:b/>
+          <w:bCs/>
+          <w:sz w:val="22"/>
+          <w:szCs w:val="22"/>
+        </w:rPr>
+        <w:t>DIEZ MIL DÓLARES ESTADOUNIDENSES (US$ 10,000.00)</w:t>
+      </w:r>
+      <w:r>
+        <w:rPr>
+          <w:rFonts w:ascii="Cambria" w:hAnsi="Cambria"/>
+          <w:sz w:val="22"/>
+          <w:szCs w:val="22"/>
+        </w:rPr>
+        <w:t>, o su equivalente en pesos dominicanos,{% endif %} sin penalidad ni cargos adicionales, siempre que en dicho momento se encuentren saldados los intereses, cargos, accesorios y cualquier otra suma generada hasta la fecha del pago total o parcial.</w:t>
+      </w:r>
+    </w:p>
+    <w:p>
+      <w:pPr>
+        <w:pStyle w:val="Normal"/>
         <w:widowControl w:val="false"/>
         <w:tabs>
           <w:tab w:val="clear" w:pos="708"/>
@@ -2967,20 +3094,13 @@
         <w:ind w:right="4"/>
         <w:jc w:val="both"/>
         <w:rPr>
-          <w:rFonts w:ascii="Cambria" w:hAnsi="Cambria"/>
-          <w:b/>
-          <w:bCs/>
-          <w:sz w:val="22"/>
-          <w:szCs w:val="22"/>
-        </w:rPr>
-      </w:pPr>
-      <w:r>
-        <w:rPr>
-          <w:rFonts w:ascii="Cambria" w:hAnsi="Cambria"/>
-          <w:b/>
-          <w:bCs/>
-          <w:sz w:val="22"/>
-          <w:szCs w:val="22"/>
+          <w:highlight w:val="none"/>
+          <w:shd w:fill="auto" w:val="clear"/>
+        </w:rPr>
+      </w:pPr>
+      <w:r>
+        <w:rPr>
+          <w:shd w:fill="auto" w:val="clear"/>
         </w:rPr>
       </w:r>
     </w:p>
@@ -3001,63 +3121,8 @@
       </w:pPr>
       <w:r>
         <w:rPr>
-          <w:rFonts w:ascii="Cambria" w:hAnsi="Cambria"/>
-          <w:b/>
-          <w:bCs/>
-          <w:sz w:val="22"/>
-          <w:szCs w:val="22"/>
-          <w:shd w:fill="auto" w:val="clear"/>
-        </w:rPr>
-        <w:t>3.3 PAGO ANTES DEL VENCIMIENTO. LA SEGUNDA PARTE</w:t>
-      </w:r>
-      <w:r>
-        <w:rPr>
-          <w:rFonts w:ascii="Cambria" w:hAnsi="Cambria"/>
-          <w:sz w:val="22"/>
-          <w:szCs w:val="22"/>
-          <w:shd w:fill="auto" w:val="clear"/>
-        </w:rPr>
-        <w:t xml:space="preserve"> podrá, en cualquier momento previo al vencimiento del presente contrato, </w:t>
-      </w:r>
-      <w:r>
-        <w:rPr>
-          <w:rFonts w:ascii="Cambria" w:hAnsi="Cambria"/>
-          <w:b/>
-          <w:bCs/>
-          <w:sz w:val="22"/>
-          <w:szCs w:val="22"/>
-          <w:shd w:fill="auto" w:val="clear"/>
-        </w:rPr>
-        <w:t>saldar anticipadamente</w:t>
-      </w:r>
-      <w:r>
-        <w:rPr>
-          <w:rFonts w:ascii="Cambria" w:hAnsi="Cambria"/>
-          <w:sz w:val="22"/>
-          <w:szCs w:val="22"/>
-          <w:shd w:fill="auto" w:val="clear"/>
-        </w:rPr>
-        <w:t xml:space="preserve"> </w:t>
-      </w:r>
-      <w:r>
-        <w:rPr>
-          <w:rFonts w:ascii="Cambria" w:hAnsi="Cambria"/>
-          <w:b/>
-          <w:bCs/>
-          <w:sz w:val="22"/>
-          <w:szCs w:val="22"/>
-          <w:shd w:fill="auto" w:val="clear"/>
-        </w:rPr>
-        <w:t>el total del capital adeudado o realizar abonos mínimos por la suma de DIEZ MIL DÓLARES ESTADOUNIDENSES (US$10,000.00)</w:t>
-      </w:r>
-      <w:r>
-        <w:rPr>
-          <w:rFonts w:ascii="Cambria" w:hAnsi="Cambria"/>
-          <w:sz w:val="22"/>
-          <w:szCs w:val="22"/>
-          <w:shd w:fill="auto" w:val="clear"/>
-        </w:rPr>
-        <w:t>, o su equivalente en pesos dominicanos, sin penalidad ni cargos adicionales, siempre que en dicho momento se encuentren saldados los intereses, cargos, accesorios y cualquier otra suma generada hasta la fecha del pago total o parcial.</w:t>
+          <w:shd w:fill="auto" w:val="clear"/>
+        </w:rPr>
       </w:r>
     </w:p>
     <w:p>
@@ -5915,7 +5980,11 @@
         </w:rPr>
       </w:pPr>
       <w:r>
-        <w:rPr/>
+        <w:rPr>
+          <w:rFonts w:cs="Aptos" w:cstheme="minorHAnsi" w:ascii="Cambria" w:hAnsi="Cambria"/>
+          <w:sz w:val="22"/>
+          <w:szCs w:val="22"/>
+        </w:rPr>
       </w:r>
     </w:p>
     <w:p>

</xml_diff>

<commit_message>
feat: soporte para múltiples clientes en firmas del contrato
- Agregados filtros personalizados Jinja2 (pad y center) para formateo de texto
- Mejorado procesamiento de párrafos para múltiples clientes
- Actualizado template mortgage_template.docx con lógica Jinja2 para firmas dinámicas
- Soporte para layout de 2 columnas por fila para múltiples clientes
- Configuración de entorno Jinja2 para preservar espacios en blanco
</commit_message>
<xml_diff>
--- a/app/templates/mortgage_template.docx
+++ b/app/templates/mortgage_template.docx
@@ -5915,7 +5915,11 @@
         </w:rPr>
       </w:pPr>
       <w:r>
-        <w:rPr/>
+        <w:rPr>
+          <w:rFonts w:cs="Aptos" w:cstheme="minorHAnsi" w:ascii="Cambria" w:hAnsi="Cambria"/>
+          <w:sz w:val="22"/>
+          <w:szCs w:val="22"/>
+        </w:rPr>
       </w:r>
     </w:p>
     <w:p>
@@ -9006,8 +9010,175 @@
           <w:sz w:val="22"/>
           <w:szCs w:val="22"/>
           <w:shd w:fill="auto" w:val="clear"/>
-        </w:rPr>
-        <w:t>{% if client2_full_name %}</w:t>
+          <w:lang w:val="es-ES_tradnl"/>
+        </w:rPr>
+        <w:t>{% if clients_count == 1 -%}</w:t>
+      </w:r>
+    </w:p>
+    <w:p>
+      <w:pPr>
+        <w:pStyle w:val="Normal"/>
+        <w:ind w:right="4"/>
+        <w:jc w:val="both"/>
+        <w:rPr>
+          <w:b/>
+          <w:bCs/>
+        </w:rPr>
+      </w:pPr>
+      <w:r>
+        <w:rPr>
+          <w:rFonts w:ascii="Cambria" w:hAnsi="Cambria"/>
+          <w:b/>
+          <w:bCs/>
+          <w:sz w:val="22"/>
+          <w:szCs w:val="22"/>
+          <w:shd w:fill="auto" w:val="clear"/>
+          <w:lang w:val="es-ES_tradnl"/>
+        </w:rPr>
+        <w:t>{# CASO: 1 INVERSOR + 1 CLIENTE (DOS COLUMNAS) #}</w:t>
+      </w:r>
+    </w:p>
+    <w:p>
+      <w:pPr>
+        <w:pStyle w:val="Normal"/>
+        <w:ind w:right="4"/>
+        <w:jc w:val="both"/>
+        <w:rPr>
+          <w:b/>
+          <w:bCs/>
+        </w:rPr>
+      </w:pPr>
+      <w:r>
+        <w:rPr>
+          <w:rFonts w:ascii="Cambria" w:hAnsi="Cambria"/>
+          <w:b/>
+          <w:bCs/>
+          <w:sz w:val="22"/>
+          <w:szCs w:val="22"/>
+          <w:shd w:fill="auto" w:val="clear"/>
+          <w:lang w:val="es-ES_tradnl"/>
+        </w:rPr>
+        <w:t>________________________________________            ________________________________________</w:t>
+      </w:r>
+    </w:p>
+    <w:p>
+      <w:pPr>
+        <w:pStyle w:val="Normal"/>
+        <w:ind w:right="4"/>
+        <w:jc w:val="both"/>
+        <w:rPr>
+          <w:b/>
+          <w:bCs/>
+        </w:rPr>
+      </w:pPr>
+      <w:r>
+        <w:rPr>
+          <w:rFonts w:ascii="Cambria" w:hAnsi="Cambria"/>
+          <w:b/>
+          <w:bCs/>
+          <w:sz w:val="22"/>
+          <w:szCs w:val="22"/>
+          <w:shd w:fill="auto" w:val="clear"/>
+          <w:lang w:val="es-ES_tradnl"/>
+        </w:rPr>
+        <w:t>{{ investor_full_name|center(40) }}            {{ client_full_name|center(40) }}</w:t>
+      </w:r>
+    </w:p>
+    <w:p>
+      <w:pPr>
+        <w:pStyle w:val="Normal"/>
+        <w:ind w:right="4"/>
+        <w:jc w:val="both"/>
+        <w:rPr>
+          <w:b/>
+          <w:bCs/>
+        </w:rPr>
+      </w:pPr>
+      <w:r>
+        <w:rPr>
+          <w:rFonts w:ascii="Cambria" w:hAnsi="Cambria"/>
+          <w:b/>
+          <w:bCs/>
+          <w:sz w:val="22"/>
+          <w:szCs w:val="22"/>
+          <w:shd w:fill="auto" w:val="clear"/>
+          <w:lang w:val="es-ES_tradnl"/>
+        </w:rPr>
+        <w:t>{{ "Primera Parte"|center(40) }}            {{ "Segunda Parte"|center(40) }}</w:t>
+      </w:r>
+    </w:p>
+    <w:p>
+      <w:pPr>
+        <w:pStyle w:val="Normal"/>
+        <w:ind w:right="4"/>
+        <w:jc w:val="both"/>
+        <w:rPr>
+          <w:b/>
+          <w:bCs/>
+        </w:rPr>
+      </w:pPr>
+      <w:r>
+        <w:rPr/>
+      </w:r>
+    </w:p>
+    <w:p>
+      <w:pPr>
+        <w:pStyle w:val="Normal"/>
+        <w:ind w:right="4"/>
+        <w:jc w:val="both"/>
+        <w:rPr>
+          <w:b/>
+          <w:bCs/>
+        </w:rPr>
+      </w:pPr>
+      <w:r>
+        <w:rPr/>
+      </w:r>
+    </w:p>
+    <w:p>
+      <w:pPr>
+        <w:pStyle w:val="Normal"/>
+        <w:ind w:right="4"/>
+        <w:jc w:val="both"/>
+        <w:rPr>
+          <w:b/>
+          <w:bCs/>
+        </w:rPr>
+      </w:pPr>
+      <w:r>
+        <w:rPr>
+          <w:rFonts w:ascii="Cambria" w:hAnsi="Cambria"/>
+          <w:b/>
+          <w:bCs/>
+          <w:sz w:val="22"/>
+          <w:szCs w:val="22"/>
+          <w:shd w:fill="auto" w:val="clear"/>
+          <w:lang w:val="es-ES_tradnl"/>
+        </w:rPr>
+        <w:t>{%- else -%}</w:t>
+      </w:r>
+    </w:p>
+    <w:p>
+      <w:pPr>
+        <w:pStyle w:val="Normal"/>
+        <w:ind w:right="4"/>
+        <w:jc w:val="both"/>
+        <w:rPr>
+          <w:b/>
+          <w:bCs/>
+        </w:rPr>
+      </w:pPr>
+      <w:r>
+        <w:rPr>
+          <w:rFonts w:ascii="Cambria" w:hAnsi="Cambria"/>
+          <w:b/>
+          <w:bCs/>
+          <w:sz w:val="22"/>
+          <w:szCs w:val="22"/>
+          <w:shd w:fill="auto" w:val="clear"/>
+          <w:lang w:val="es-ES_tradnl"/>
+        </w:rPr>
+        <w:t>{# INVERSOR SOLO (UNA COLUMNA) #}</w:t>
       </w:r>
     </w:p>
     <w:p>
@@ -9021,12 +9192,13 @@
         <w:rPr>
           <w:rFonts w:ascii="Cambria" w:hAnsi="Cambria"/>
           <w:b/>
-          <w:sz w:val="22"/>
-          <w:szCs w:val="22"/>
-          <w:shd w:fill="auto" w:val="clear"/>
-          <w:lang w:val="es-ES_tradnl"/>
-        </w:rPr>
-        <w:t xml:space="preserve">______________________________________                        </w:t>
+          <w:bCs/>
+          <w:sz w:val="22"/>
+          <w:szCs w:val="22"/>
+          <w:shd w:fill="auto" w:val="clear"/>
+          <w:lang w:val="es-ES_tradnl"/>
+        </w:rPr>
+        <w:t>________________________________________</w:t>
       </w:r>
     </w:p>
     <w:p>
@@ -9038,27 +9210,15 @@
       </w:pPr>
       <w:r>
         <w:rPr>
-          <w:rFonts w:cs="Aptos" w:ascii="Cambria" w:hAnsi="Cambria"/>
-          <w:b/>
-          <w:bCs/>
-          <w:sz w:val="22"/>
-          <w:szCs w:val="22"/>
-          <w:shd w:fill="auto" w:val="clear"/>
-          <w:lang w:val="es-ES_tradnl"/>
-        </w:rPr>
-        <w:t xml:space="preserve">  </w:t>
-      </w:r>
-      <w:r>
-        <w:rPr>
-          <w:rFonts w:cs="Aptos" w:ascii="Cambria" w:hAnsi="Cambria"/>
-          <w:b/>
-          <w:bCs/>
-          <w:sz w:val="22"/>
-          <w:szCs w:val="22"/>
-          <w:shd w:fill="auto" w:val="clear"/>
-          <w:lang w:val="es-ES_tradnl"/>
-        </w:rPr>
-        <w:t xml:space="preserve">{{ investor_full_name }} </w:t>
+          <w:rFonts w:ascii="Cambria" w:hAnsi="Cambria"/>
+          <w:b/>
+          <w:bCs/>
+          <w:sz w:val="22"/>
+          <w:szCs w:val="22"/>
+          <w:shd w:fill="auto" w:val="clear"/>
+          <w:lang w:val="es-ES_tradnl"/>
+        </w:rPr>
+        <w:t>{{ investor_full_name|center(40) }}</w:t>
       </w:r>
     </w:p>
     <w:p>
@@ -9070,27 +9230,195 @@
       </w:pPr>
       <w:r>
         <w:rPr>
-          <w:rFonts w:cs="Aptos" w:ascii="Cambria" w:hAnsi="Cambria"/>
-          <w:b/>
-          <w:bCs/>
-          <w:sz w:val="22"/>
-          <w:szCs w:val="22"/>
-          <w:shd w:fill="auto" w:val="clear"/>
-          <w:lang w:val="es-ES_tradnl"/>
-        </w:rPr>
-        <w:t xml:space="preserve"> </w:t>
-      </w:r>
-      <w:r>
-        <w:rPr>
-          <w:rFonts w:cs="Aptos" w:ascii="Cambria" w:hAnsi="Cambria"/>
-          <w:b/>
-          <w:bCs/>
-          <w:sz w:val="22"/>
-          <w:szCs w:val="22"/>
-          <w:shd w:fill="auto" w:val="clear"/>
-          <w:lang w:val="es-ES_tradnl"/>
-        </w:rPr>
-        <w:t>Primera Parte</w:t>
+          <w:rFonts w:ascii="Cambria" w:hAnsi="Cambria"/>
+          <w:b/>
+          <w:bCs/>
+          <w:sz w:val="22"/>
+          <w:szCs w:val="22"/>
+          <w:shd w:fill="auto" w:val="clear"/>
+          <w:lang w:val="es-ES_tradnl"/>
+        </w:rPr>
+        <w:t>{{ "Primera Parte"|center(40) }}</w:t>
+      </w:r>
+    </w:p>
+    <w:p>
+      <w:pPr>
+        <w:pStyle w:val="Normal"/>
+        <w:ind w:right="4"/>
+        <w:jc w:val="both"/>
+        <w:rPr>
+          <w:b/>
+          <w:bCs/>
+        </w:rPr>
+      </w:pPr>
+      <w:r>
+        <w:rPr/>
+      </w:r>
+    </w:p>
+    <w:p>
+      <w:pPr>
+        <w:pStyle w:val="Normal"/>
+        <w:ind w:right="4"/>
+        <w:jc w:val="both"/>
+        <w:rPr>
+          <w:b/>
+          <w:bCs/>
+        </w:rPr>
+      </w:pPr>
+      <w:r>
+        <w:rPr/>
+      </w:r>
+    </w:p>
+    <w:p>
+      <w:pPr>
+        <w:pStyle w:val="Normal"/>
+        <w:ind w:right="4"/>
+        <w:jc w:val="both"/>
+        <w:rPr>
+          <w:b/>
+          <w:bCs/>
+        </w:rPr>
+      </w:pPr>
+      <w:r>
+        <w:rPr>
+          <w:rFonts w:ascii="Cambria" w:hAnsi="Cambria"/>
+          <w:b/>
+          <w:bCs/>
+          <w:sz w:val="22"/>
+          <w:szCs w:val="22"/>
+          <w:shd w:fill="auto" w:val="clear"/>
+          <w:lang w:val="es-ES_tradnl"/>
+        </w:rPr>
+        <w:t>{# CLIENTES EN PARES (DOS COLUMNAS) #}</w:t>
+      </w:r>
+    </w:p>
+    <w:p>
+      <w:pPr>
+        <w:pStyle w:val="Normal"/>
+        <w:ind w:right="4"/>
+        <w:jc w:val="both"/>
+        <w:rPr>
+          <w:b/>
+          <w:bCs/>
+        </w:rPr>
+      </w:pPr>
+      <w:r>
+        <w:rPr>
+          <w:rFonts w:ascii="Cambria" w:hAnsi="Cambria"/>
+          <w:b/>
+          <w:bCs/>
+          <w:sz w:val="22"/>
+          <w:szCs w:val="22"/>
+          <w:shd w:fill="auto" w:val="clear"/>
+          <w:lang w:val="es-ES_tradnl"/>
+        </w:rPr>
+        <w:t>{% for i in range(0, clients_count, 2) -%}</w:t>
+      </w:r>
+    </w:p>
+    <w:p>
+      <w:pPr>
+        <w:pStyle w:val="Normal"/>
+        <w:ind w:right="4"/>
+        <w:jc w:val="both"/>
+        <w:rPr>
+          <w:b/>
+          <w:bCs/>
+        </w:rPr>
+      </w:pPr>
+      <w:r>
+        <w:rPr>
+          <w:rFonts w:ascii="Cambria" w:hAnsi="Cambria"/>
+          <w:b/>
+          <w:bCs/>
+          <w:sz w:val="22"/>
+          <w:szCs w:val="22"/>
+          <w:shd w:fill="auto" w:val="clear"/>
+          <w:lang w:val="es-ES_tradnl"/>
+        </w:rPr>
+        <w:t>{%- set c1 = clients[i] -%}</w:t>
+      </w:r>
+    </w:p>
+    <w:p>
+      <w:pPr>
+        <w:pStyle w:val="Normal"/>
+        <w:ind w:right="4"/>
+        <w:jc w:val="both"/>
+        <w:rPr>
+          <w:b/>
+          <w:bCs/>
+        </w:rPr>
+      </w:pPr>
+      <w:r>
+        <w:rPr>
+          <w:rFonts w:ascii="Cambria" w:hAnsi="Cambria"/>
+          <w:b/>
+          <w:bCs/>
+          <w:sz w:val="22"/>
+          <w:szCs w:val="22"/>
+          <w:shd w:fill="auto" w:val="clear"/>
+          <w:lang w:val="es-ES_tradnl"/>
+        </w:rPr>
+        <w:t>{%- set c2 = clients[i+1] if i+1 &lt; clients_count else none %}</w:t>
+      </w:r>
+    </w:p>
+    <w:p>
+      <w:pPr>
+        <w:pStyle w:val="Normal"/>
+        <w:ind w:right="4"/>
+        <w:jc w:val="both"/>
+        <w:rPr>
+          <w:b/>
+          <w:bCs/>
+        </w:rPr>
+      </w:pPr>
+      <w:r>
+        <w:rPr/>
+      </w:r>
+    </w:p>
+    <w:p>
+      <w:pPr>
+        <w:pStyle w:val="Normal"/>
+        <w:ind w:right="4"/>
+        <w:jc w:val="both"/>
+        <w:rPr>
+          <w:b/>
+          <w:bCs/>
+        </w:rPr>
+      </w:pPr>
+      <w:r>
+        <w:rPr>
+          <w:rFonts w:ascii="Cambria" w:hAnsi="Cambria"/>
+          <w:b/>
+          <w:bCs/>
+          <w:sz w:val="22"/>
+          <w:szCs w:val="22"/>
+          <w:shd w:fill="auto" w:val="clear"/>
+          <w:lang w:val="es-ES_tradnl"/>
+        </w:rPr>
+        <w:t>{% if c2 -%}</w:t>
+      </w:r>
+    </w:p>
+    <w:p>
+      <w:pPr>
+        <w:pStyle w:val="Normal"/>
+        <w:ind w:right="4"/>
+        <w:jc w:val="both"/>
+        <w:rPr>
+          <w:b/>
+          <w:bCs/>
+        </w:rPr>
+      </w:pPr>
+      <w:r>
+        <w:rPr>
+          <w:rFonts w:ascii="Cambria" w:hAnsi="Cambria"/>
+          <w:b/>
+          <w:bCs/>
+          <w:sz w:val="22"/>
+          <w:szCs w:val="22"/>
+          <w:shd w:fill="auto" w:val="clear"/>
+          <w:lang w:val="es-ES_tradnl"/>
+        </w:rPr>
+        <w:t>{# DOS COLUMNAS #}</w:t>
       </w:r>
     </w:p>
     <w:p>
@@ -9098,26 +9426,314 @@
         <w:pStyle w:val="Normal"/>
         <w:ind w:right="4"/>
         <w:jc w:val="center"/>
-        <w:rPr>
-          <w:rFonts w:ascii="Cambria" w:hAnsi="Cambria" w:cs="Aptos"/>
-          <w:b/>
-          <w:bCs/>
-          <w:sz w:val="22"/>
-          <w:szCs w:val="22"/>
-          <w:shd w:fill="auto" w:val="clear"/>
-          <w:lang w:val="es-ES_tradnl"/>
-        </w:rPr>
-      </w:pPr>
-      <w:r>
-        <w:rPr>
-          <w:rFonts w:cs="Aptos" w:ascii="Cambria" w:hAnsi="Cambria"/>
-          <w:b/>
-          <w:bCs/>
-          <w:sz w:val="22"/>
-          <w:szCs w:val="22"/>
-          <w:shd w:fill="auto" w:val="clear"/>
-          <w:lang w:val="es-ES_tradnl"/>
-        </w:rPr>
+        <w:rPr/>
+      </w:pPr>
+      <w:r>
+        <w:rPr>
+          <w:rFonts w:ascii="Cambria" w:hAnsi="Cambria"/>
+          <w:b/>
+          <w:bCs/>
+          <w:sz w:val="22"/>
+          <w:szCs w:val="22"/>
+          <w:shd w:fill="auto" w:val="clear"/>
+          <w:lang w:val="es-ES_tradnl"/>
+        </w:rPr>
+        <w:t>________________________________________                  ________________________________________</w:t>
+      </w:r>
+    </w:p>
+    <w:p>
+      <w:pPr>
+        <w:pStyle w:val="Normal"/>
+        <w:ind w:right="4"/>
+        <w:jc w:val="left"/>
+        <w:rPr/>
+      </w:pPr>
+      <w:r>
+        <w:rPr>
+          <w:rFonts w:ascii="Cambria" w:hAnsi="Cambria"/>
+          <w:b/>
+          <w:bCs/>
+          <w:sz w:val="22"/>
+          <w:szCs w:val="22"/>
+          <w:shd w:fill="auto" w:val="clear"/>
+          <w:lang w:val="es-ES_tradnl"/>
+        </w:rPr>
+        <w:t xml:space="preserve">        </w:t>
+      </w:r>
+      <w:r>
+        <w:rPr>
+          <w:rFonts w:ascii="Cambria" w:hAnsi="Cambria"/>
+          <w:b/>
+          <w:bCs/>
+          <w:sz w:val="22"/>
+          <w:szCs w:val="22"/>
+          <w:shd w:fill="auto" w:val="clear"/>
+          <w:lang w:val="es-ES_tradnl"/>
+        </w:rPr>
+        <w:t>{{ c1.full_name|center(40) }}                                   {{ c2.full_name|center(40) }}</w:t>
+      </w:r>
+    </w:p>
+    <w:p>
+      <w:pPr>
+        <w:pStyle w:val="Normal"/>
+        <w:ind w:right="4"/>
+        <w:jc w:val="center"/>
+        <w:rPr/>
+      </w:pPr>
+      <w:r>
+        <w:rPr>
+          <w:rFonts w:ascii="Cambria" w:hAnsi="Cambria"/>
+          <w:b/>
+          <w:bCs/>
+          <w:sz w:val="22"/>
+          <w:szCs w:val="22"/>
+          <w:shd w:fill="auto" w:val="clear"/>
+          <w:lang w:val="es-ES_tradnl"/>
+        </w:rPr>
+        <w:t xml:space="preserve">      </w:t>
+      </w:r>
+      <w:r>
+        <w:rPr>
+          <w:rFonts w:ascii="Cambria" w:hAnsi="Cambria"/>
+          <w:b/>
+          <w:bCs/>
+          <w:sz w:val="22"/>
+          <w:szCs w:val="22"/>
+          <w:shd w:fill="auto" w:val="clear"/>
+          <w:lang w:val="es-ES_tradnl"/>
+        </w:rPr>
+        <w:t>{{ "Segunda Parte"|center(40) }}                        {{ "Segunda Parte"|center(40) }}</w:t>
+      </w:r>
+    </w:p>
+    <w:p>
+      <w:pPr>
+        <w:pStyle w:val="Normal"/>
+        <w:ind w:right="4"/>
+        <w:jc w:val="both"/>
+        <w:rPr>
+          <w:b/>
+          <w:bCs/>
+        </w:rPr>
+      </w:pPr>
+      <w:r>
+        <w:rPr/>
+      </w:r>
+    </w:p>
+    <w:p>
+      <w:pPr>
+        <w:pStyle w:val="Normal"/>
+        <w:ind w:right="4"/>
+        <w:jc w:val="both"/>
+        <w:rPr>
+          <w:b/>
+          <w:bCs/>
+        </w:rPr>
+      </w:pPr>
+      <w:r>
+        <w:rPr/>
+      </w:r>
+    </w:p>
+    <w:p>
+      <w:pPr>
+        <w:pStyle w:val="Normal"/>
+        <w:ind w:right="4"/>
+        <w:jc w:val="both"/>
+        <w:rPr>
+          <w:b/>
+          <w:bCs/>
+        </w:rPr>
+      </w:pPr>
+      <w:r>
+        <w:rPr>
+          <w:rFonts w:ascii="Cambria" w:hAnsi="Cambria"/>
+          <w:b/>
+          <w:bCs/>
+          <w:sz w:val="22"/>
+          <w:szCs w:val="22"/>
+          <w:shd w:fill="auto" w:val="clear"/>
+          <w:lang w:val="es-ES_tradnl"/>
+        </w:rPr>
+        <w:t>{% else -%}</w:t>
+      </w:r>
+    </w:p>
+    <w:p>
+      <w:pPr>
+        <w:pStyle w:val="Normal"/>
+        <w:ind w:right="4"/>
+        <w:jc w:val="both"/>
+        <w:rPr>
+          <w:b/>
+          <w:bCs/>
+        </w:rPr>
+      </w:pPr>
+      <w:r>
+        <w:rPr>
+          <w:rFonts w:ascii="Cambria" w:hAnsi="Cambria"/>
+          <w:b/>
+          <w:bCs/>
+          <w:sz w:val="22"/>
+          <w:szCs w:val="22"/>
+          <w:shd w:fill="auto" w:val="clear"/>
+          <w:lang w:val="es-ES_tradnl"/>
+        </w:rPr>
+        <w:t>{# UNA COLUMNA #}</w:t>
+      </w:r>
+    </w:p>
+    <w:p>
+      <w:pPr>
+        <w:pStyle w:val="Normal"/>
+        <w:ind w:right="4"/>
+        <w:jc w:val="center"/>
+        <w:rPr/>
+      </w:pPr>
+      <w:r>
+        <w:rPr>
+          <w:rFonts w:ascii="Cambria" w:hAnsi="Cambria"/>
+          <w:b/>
+          <w:bCs/>
+          <w:sz w:val="22"/>
+          <w:szCs w:val="22"/>
+          <w:shd w:fill="auto" w:val="clear"/>
+          <w:lang w:val="es-ES_tradnl"/>
+        </w:rPr>
+        <w:t>________________________________________</w:t>
+      </w:r>
+    </w:p>
+    <w:p>
+      <w:pPr>
+        <w:pStyle w:val="Normal"/>
+        <w:ind w:right="4"/>
+        <w:jc w:val="center"/>
+        <w:rPr/>
+      </w:pPr>
+      <w:r>
+        <w:rPr>
+          <w:rFonts w:ascii="Cambria" w:hAnsi="Cambria"/>
+          <w:b/>
+          <w:bCs/>
+          <w:sz w:val="22"/>
+          <w:szCs w:val="22"/>
+          <w:shd w:fill="auto" w:val="clear"/>
+          <w:lang w:val="es-ES_tradnl"/>
+        </w:rPr>
+        <w:t>{{ c1.full_name|center(40) }}</w:t>
+      </w:r>
+    </w:p>
+    <w:p>
+      <w:pPr>
+        <w:pStyle w:val="Normal"/>
+        <w:ind w:right="4"/>
+        <w:jc w:val="center"/>
+        <w:rPr/>
+      </w:pPr>
+      <w:r>
+        <w:rPr>
+          <w:rFonts w:ascii="Cambria" w:hAnsi="Cambria"/>
+          <w:b/>
+          <w:bCs/>
+          <w:sz w:val="22"/>
+          <w:szCs w:val="22"/>
+          <w:shd w:fill="auto" w:val="clear"/>
+          <w:lang w:val="es-ES_tradnl"/>
+        </w:rPr>
+        <w:t>{{ "Segunda Parte"|center(40) }}</w:t>
+      </w:r>
+    </w:p>
+    <w:p>
+      <w:pPr>
+        <w:pStyle w:val="Normal"/>
+        <w:ind w:right="4"/>
+        <w:jc w:val="both"/>
+        <w:rPr>
+          <w:b/>
+          <w:bCs/>
+        </w:rPr>
+      </w:pPr>
+      <w:r>
+        <w:rPr/>
+      </w:r>
+    </w:p>
+    <w:p>
+      <w:pPr>
+        <w:pStyle w:val="Normal"/>
+        <w:ind w:right="4"/>
+        <w:jc w:val="both"/>
+        <w:rPr>
+          <w:b/>
+          <w:bCs/>
+        </w:rPr>
+      </w:pPr>
+      <w:r>
+        <w:rPr/>
+      </w:r>
+    </w:p>
+    <w:p>
+      <w:pPr>
+        <w:pStyle w:val="Normal"/>
+        <w:ind w:right="4"/>
+        <w:jc w:val="both"/>
+        <w:rPr>
+          <w:b/>
+          <w:bCs/>
+        </w:rPr>
+      </w:pPr>
+      <w:r>
+        <w:rPr>
+          <w:rFonts w:ascii="Cambria" w:hAnsi="Cambria"/>
+          <w:b/>
+          <w:bCs/>
+          <w:sz w:val="22"/>
+          <w:szCs w:val="22"/>
+          <w:shd w:fill="auto" w:val="clear"/>
+          <w:lang w:val="es-ES_tradnl"/>
+        </w:rPr>
+        <w:t>{% endif -%}</w:t>
+      </w:r>
+    </w:p>
+    <w:p>
+      <w:pPr>
+        <w:pStyle w:val="Normal"/>
+        <w:ind w:right="4"/>
+        <w:jc w:val="both"/>
+        <w:rPr>
+          <w:b/>
+          <w:bCs/>
+        </w:rPr>
+      </w:pPr>
+      <w:r>
+        <w:rPr>
+          <w:rFonts w:ascii="Cambria" w:hAnsi="Cambria"/>
+          <w:b/>
+          <w:bCs/>
+          <w:sz w:val="22"/>
+          <w:szCs w:val="22"/>
+          <w:shd w:fill="auto" w:val="clear"/>
+          <w:lang w:val="es-ES_tradnl"/>
+        </w:rPr>
+        <w:t>{% endfor -%}</w:t>
+      </w:r>
+    </w:p>
+    <w:p>
+      <w:pPr>
+        <w:pStyle w:val="Normal"/>
+        <w:ind w:right="4"/>
+        <w:jc w:val="both"/>
+        <w:rPr>
+          <w:b/>
+          <w:bCs/>
+        </w:rPr>
+      </w:pPr>
+      <w:r>
+        <w:rPr>
+          <w:rFonts w:ascii="Cambria" w:hAnsi="Cambria"/>
+          <w:b/>
+          <w:bCs/>
+          <w:sz w:val="22"/>
+          <w:szCs w:val="22"/>
+          <w:shd w:fill="auto" w:val="clear"/>
+          <w:lang w:val="es-ES_tradnl"/>
+        </w:rPr>
+        <w:t>{%- endif %}</w:t>
       </w:r>
     </w:p>
     <w:p>
@@ -9138,305 +9754,7 @@
           <w:shd w:fill="auto" w:val="clear"/>
           <w:lang w:val="es-ES_tradnl"/>
         </w:rPr>
-        <w:t>_________________</w:t>
-      </w:r>
-      <w:r>
-        <w:rPr>
-          <w:rFonts w:ascii="Cambria" w:hAnsi="Cambria"/>
-          <w:sz w:val="22"/>
-          <w:szCs w:val="22"/>
-          <w:shd w:fill="auto" w:val="clear"/>
-          <w:lang w:val="es-ES_tradnl"/>
-        </w:rPr>
-        <w:t xml:space="preserve">____________________     </w:t>
-      </w:r>
-      <w:r>
-        <w:rPr>
-          <w:rFonts w:ascii="Cambria" w:hAnsi="Cambria"/>
-          <w:b/>
-          <w:sz w:val="22"/>
-          <w:szCs w:val="22"/>
-          <w:shd w:fill="auto" w:val="clear"/>
-          <w:lang w:val="es-ES_tradnl"/>
-        </w:rPr>
-        <w:t xml:space="preserve">                       _________________</w:t>
-      </w:r>
-      <w:r>
-        <w:rPr>
-          <w:rFonts w:ascii="Cambria" w:hAnsi="Cambria"/>
-          <w:sz w:val="22"/>
-          <w:szCs w:val="22"/>
-          <w:shd w:fill="auto" w:val="clear"/>
-          <w:lang w:val="es-ES_tradnl"/>
-        </w:rPr>
-        <w:t>____________________</w:t>
-      </w:r>
-    </w:p>
-    <w:p>
-      <w:pPr>
-        <w:pStyle w:val="Normal"/>
-        <w:ind w:right="4"/>
-        <w:rPr>
-          <w:highlight w:val="none"/>
-          <w:shd w:fill="auto" w:val="clear"/>
-        </w:rPr>
-      </w:pPr>
-      <w:r>
-        <w:rPr>
-          <w:rFonts w:cs="Aptos" w:ascii="Cambria" w:hAnsi="Cambria"/>
-          <w:b/>
-          <w:bCs/>
-          <w:sz w:val="22"/>
-          <w:szCs w:val="22"/>
-          <w:shd w:fill="auto" w:val="clear"/>
-        </w:rPr>
-        <w:t xml:space="preserve"> </w:t>
-      </w:r>
-      <w:r>
-        <w:rPr>
-          <w:rFonts w:cs="Aptos" w:ascii="Cambria" w:hAnsi="Cambria"/>
-          <w:b/>
-          <w:bCs/>
-          <w:sz w:val="22"/>
-          <w:szCs w:val="22"/>
-          <w:shd w:fill="auto" w:val="clear"/>
-        </w:rPr>
-        <w:tab/>
-        <w:t>{{ client_full_name }}</w:t>
-        <w:tab/>
-        <w:tab/>
-        <w:tab/>
-        <w:t xml:space="preserve">                    {{ client2_full_name }}</w:t>
-      </w:r>
-    </w:p>
-    <w:p>
-      <w:pPr>
-        <w:pStyle w:val="Normal"/>
-        <w:ind w:right="4"/>
-        <w:rPr>
-          <w:highlight w:val="none"/>
-          <w:shd w:fill="auto" w:val="clear"/>
-        </w:rPr>
-      </w:pPr>
-      <w:r>
-        <w:rPr>
-          <w:rFonts w:ascii="Cambria" w:hAnsi="Cambria"/>
-          <w:b/>
-          <w:bCs/>
-          <w:sz w:val="22"/>
-          <w:szCs w:val="22"/>
-          <w:shd w:fill="auto" w:val="clear"/>
-        </w:rPr>
-        <w:t xml:space="preserve">                   </w:t>
-      </w:r>
-      <w:r>
-        <w:rPr>
-          <w:rFonts w:ascii="Cambria" w:hAnsi="Cambria"/>
-          <w:b/>
-          <w:sz w:val="22"/>
-          <w:szCs w:val="22"/>
-          <w:shd w:fill="auto" w:val="clear"/>
-          <w:lang w:val="es-ES_tradnl"/>
-        </w:rPr>
-        <w:t>Segunda Parte</w:t>
-        <w:tab/>
-        <w:tab/>
-        <w:tab/>
-        <w:tab/>
-        <w:tab/>
-      </w:r>
-      <w:r>
-        <w:rPr>
-          <w:rFonts w:ascii="Cambria" w:hAnsi="Cambria"/>
-          <w:b/>
-          <w:bCs/>
-          <w:sz w:val="22"/>
-          <w:szCs w:val="22"/>
-          <w:shd w:fill="auto" w:val="clear"/>
-          <w:lang w:val="es-ES_tradnl"/>
-        </w:rPr>
-        <w:t xml:space="preserve">              </w:t>
-      </w:r>
-      <w:r>
-        <w:rPr>
-          <w:rFonts w:ascii="Cambria" w:hAnsi="Cambria"/>
-          <w:b/>
-          <w:sz w:val="22"/>
-          <w:szCs w:val="22"/>
-          <w:shd w:fill="auto" w:val="clear"/>
-          <w:lang w:val="es-ES_tradnl"/>
-        </w:rPr>
-        <w:t>Segunda Parte</w:t>
-      </w:r>
-    </w:p>
-    <w:p>
-      <w:pPr>
-        <w:pStyle w:val="Normal"/>
-        <w:ind w:right="4"/>
-        <w:rPr>
-          <w:highlight w:val="none"/>
-          <w:shd w:fill="auto" w:val="clear"/>
-        </w:rPr>
-      </w:pPr>
-      <w:r>
-        <w:rPr>
-          <w:shd w:fill="auto" w:val="clear"/>
-        </w:rPr>
-        <w:t xml:space="preserve"> </w:t>
-      </w:r>
-      <w:r>
-        <w:rPr>
-          <w:rFonts w:ascii="Cambria" w:hAnsi="Cambria"/>
-          <w:b/>
-          <w:bCs/>
-          <w:sz w:val="22"/>
-          <w:szCs w:val="22"/>
-          <w:shd w:fill="auto" w:val="clear"/>
-        </w:rPr>
-        <w:t xml:space="preserve">{% else %} </w:t>
-      </w:r>
-      <w:r>
-        <w:rPr>
-          <w:shd w:fill="auto" w:val="clear"/>
-        </w:rPr>
-        <w:t xml:space="preserve"> </w:t>
-      </w:r>
-    </w:p>
-    <w:p>
-      <w:pPr>
-        <w:pStyle w:val="Normal"/>
-        <w:ind w:right="4"/>
-        <w:rPr>
-          <w:highlight w:val="none"/>
-          <w:shd w:fill="auto" w:val="clear"/>
-        </w:rPr>
-      </w:pPr>
-      <w:r>
-        <w:rPr>
-          <w:rFonts w:ascii="Cambria" w:hAnsi="Cambria"/>
-          <w:b/>
-          <w:sz w:val="22"/>
-          <w:szCs w:val="22"/>
-          <w:shd w:fill="auto" w:val="clear"/>
-          <w:lang w:val="es-ES_tradnl"/>
-        </w:rPr>
-        <w:t>______________________________________                            _________________</w:t>
-      </w:r>
-      <w:r>
-        <w:rPr>
-          <w:rFonts w:ascii="Cambria" w:hAnsi="Cambria"/>
-          <w:sz w:val="22"/>
-          <w:szCs w:val="22"/>
-          <w:shd w:fill="auto" w:val="clear"/>
-          <w:lang w:val="es-ES_tradnl"/>
-        </w:rPr>
-        <w:t>____________________</w:t>
-      </w:r>
-    </w:p>
-    <w:p>
-      <w:pPr>
-        <w:pStyle w:val="Normal"/>
-        <w:ind w:right="4"/>
-        <w:rPr>
-          <w:highlight w:val="none"/>
-          <w:shd w:fill="auto" w:val="clear"/>
-        </w:rPr>
-      </w:pPr>
-      <w:r>
-        <w:rPr>
-          <w:rFonts w:cs="Aptos" w:ascii="Cambria" w:hAnsi="Cambria"/>
-          <w:b/>
-          <w:bCs/>
-          <w:sz w:val="22"/>
-          <w:szCs w:val="22"/>
-          <w:shd w:fill="auto" w:val="clear"/>
-        </w:rPr>
-        <w:t xml:space="preserve">   </w:t>
-      </w:r>
-      <w:r>
-        <w:rPr>
-          <w:rFonts w:cs="Aptos" w:ascii="Cambria" w:hAnsi="Cambria"/>
-          <w:b/>
-          <w:bCs/>
-          <w:sz w:val="22"/>
-          <w:szCs w:val="22"/>
-          <w:shd w:fill="auto" w:val="clear"/>
-        </w:rPr>
-        <w:t xml:space="preserve">{{ investor_full_name }} </w:t>
-        <w:tab/>
-        <w:tab/>
-        <w:tab/>
-        <w:tab/>
-        <w:t xml:space="preserve">        {{ client_full_name }}</w:t>
-      </w:r>
-    </w:p>
-    <w:p>
-      <w:pPr>
-        <w:pStyle w:val="Normal"/>
-        <w:ind w:right="4"/>
-        <w:rPr>
-          <w:highlight w:val="none"/>
-          <w:shd w:fill="auto" w:val="clear"/>
-        </w:rPr>
-      </w:pPr>
-      <w:r>
-        <w:rPr>
-          <w:rFonts w:ascii="Cambria" w:hAnsi="Cambria"/>
-          <w:b/>
-          <w:bCs/>
-          <w:sz w:val="22"/>
-          <w:szCs w:val="22"/>
-          <w:shd w:fill="auto" w:val="clear"/>
-        </w:rPr>
-        <w:t xml:space="preserve">     </w:t>
-      </w:r>
-      <w:r>
-        <w:rPr>
-          <w:rFonts w:ascii="Cambria" w:hAnsi="Cambria"/>
-          <w:b/>
-          <w:sz w:val="22"/>
-          <w:szCs w:val="22"/>
-          <w:shd w:fill="auto" w:val="clear"/>
-          <w:lang w:val="es-ES_tradnl"/>
-        </w:rPr>
-        <w:tab/>
-        <w:t xml:space="preserve">   Primera Parte</w:t>
-        <w:tab/>
-        <w:tab/>
-        <w:tab/>
-        <w:t xml:space="preserve">                                       Segunda Parte</w:t>
-      </w:r>
-    </w:p>
-    <w:p>
-      <w:pPr>
-        <w:pStyle w:val="Normal"/>
-        <w:ind w:right="4"/>
-        <w:rPr>
-          <w:highlight w:val="none"/>
-          <w:shd w:fill="auto" w:val="clear"/>
-        </w:rPr>
-      </w:pPr>
-      <w:r>
-        <w:rPr>
-          <w:rFonts w:ascii="Cambria" w:hAnsi="Cambria"/>
-          <w:b/>
-          <w:sz w:val="22"/>
-          <w:szCs w:val="22"/>
-          <w:shd w:fill="auto" w:val="clear"/>
-          <w:lang w:val="es-ES_tradnl"/>
-        </w:rPr>
-        <w:t xml:space="preserve"> </w:t>
-      </w:r>
-      <w:r>
-        <w:rPr>
-          <w:rFonts w:ascii="Cambria" w:hAnsi="Cambria"/>
-          <w:b/>
-          <w:sz w:val="22"/>
-          <w:szCs w:val="22"/>
-          <w:shd w:fill="auto" w:val="clear"/>
-          <w:lang w:val="es-ES_tradnl"/>
-        </w:rPr>
-        <w:t xml:space="preserve">{% endif %}        </w:t>
+        <w:t xml:space="preserve">      </w:t>
       </w:r>
     </w:p>
     <w:p>

</xml_diff>

<commit_message>
chore: actualizar datos de ejemplo y plantilla de contrato hipotecario
- Actualizar formato numérico en datos de ejemplo (surface_area)
- Agregar ejemplos adicionales de clientes con datos completos
- Actualizar plantilla de contrato hipotecario (mortgage_template.docx)
- Mejora datos de prueba para desarrollo y testing
</commit_message>
<xml_diff>
--- a/app/templates/mortgage_template.docx
+++ b/app/templates/mortgage_template.docx
@@ -3028,36 +3028,16 @@
           <w:szCs w:val="22"/>
           <w:shd w:fill="auto" w:val="clear"/>
         </w:rPr>
-        <w:t>saldar anticipadamente</w:t>
-      </w:r>
-      <w:r>
-        <w:rPr>
-          <w:rFonts w:ascii="Cambria" w:hAnsi="Cambria"/>
-          <w:sz w:val="22"/>
-          <w:szCs w:val="22"/>
-          <w:shd w:fill="auto" w:val="clear"/>
-        </w:rPr>
-        <w:t xml:space="preserve"> </w:t>
-      </w:r>
-      <w:r>
-        <w:rPr>
-          <w:rFonts w:ascii="Cambria" w:hAnsi="Cambria"/>
-          <w:b/>
-          <w:bCs/>
-          <w:sz w:val="22"/>
-          <w:szCs w:val="22"/>
-          <w:shd w:fill="auto" w:val="clear"/>
-        </w:rPr>
-        <w:t>el total del capital adeudado o realizar abonos mínimos por la suma de DIEZ MIL DÓLARES ESTADOUNIDENSES (US$10,000.00)</w:t>
-      </w:r>
-      <w:r>
-        <w:rPr>
-          <w:rFonts w:ascii="Cambria" w:hAnsi="Cambria"/>
-          <w:sz w:val="22"/>
-          <w:szCs w:val="22"/>
-          <w:shd w:fill="auto" w:val="clear"/>
-        </w:rPr>
-        <w:t>, o su equivalente en pesos dominicanos, sin penalidad ni cargos adicionales, siempre que en dicho momento se encuentren saldados los intereses, cargos, accesorios y cualquier otra suma generada hasta la fecha del pago total o parcial.</w:t>
+        <w:t>saldar anticipadamente el total del capital adeudado o realizar abonos mínimos por la suma de {% if loan_currency|upper == "DOP" %} QUINIENTOS MIL PESOS DOMINICANOS, (RD$500,000.00) {% else %} DIEZ MIL DÓLARES ESTADOUNIDENSES (US$10,000.00), {% endif %}</w:t>
+      </w:r>
+      <w:r>
+        <w:rPr>
+          <w:rFonts w:ascii="Cambria" w:hAnsi="Cambria"/>
+          <w:sz w:val="22"/>
+          <w:szCs w:val="22"/>
+          <w:shd w:fill="auto" w:val="clear"/>
+        </w:rPr>
+        <w:t xml:space="preserve"> o su equivalente en pesos dominicanos, sin penalidad ni cargos adicionales, siempre que en dicho momento se encuentren saldados los intereses, cargos, accesorios y cualquier otra suma generada hasta la fecha del pago total o parcial.</w:t>
       </w:r>
     </w:p>
     <w:p>
@@ -9118,21 +9098,27 @@
         </w:rPr>
       </w:pPr>
       <w:r>
-        <w:rPr/>
-      </w:r>
-    </w:p>
-    <w:p>
-      <w:pPr>
-        <w:pStyle w:val="Normal"/>
-        <w:ind w:right="4"/>
-        <w:jc w:val="both"/>
-        <w:rPr>
-          <w:b/>
-          <w:bCs/>
-        </w:rPr>
-      </w:pPr>
-      <w:r>
-        <w:rPr/>
+        <w:rPr>
+          <w:b/>
+          <w:bCs/>
+        </w:rPr>
+      </w:r>
+    </w:p>
+    <w:p>
+      <w:pPr>
+        <w:pStyle w:val="Normal"/>
+        <w:ind w:right="4"/>
+        <w:jc w:val="both"/>
+        <w:rPr>
+          <w:b/>
+          <w:bCs/>
+        </w:rPr>
+      </w:pPr>
+      <w:r>
+        <w:rPr>
+          <w:b/>
+          <w:bCs/>
+        </w:rPr>
       </w:r>
     </w:p>
     <w:p>
@@ -9252,21 +9238,27 @@
         </w:rPr>
       </w:pPr>
       <w:r>
-        <w:rPr/>
-      </w:r>
-    </w:p>
-    <w:p>
-      <w:pPr>
-        <w:pStyle w:val="Normal"/>
-        <w:ind w:right="4"/>
-        <w:jc w:val="both"/>
-        <w:rPr>
-          <w:b/>
-          <w:bCs/>
-        </w:rPr>
-      </w:pPr>
-      <w:r>
-        <w:rPr/>
+        <w:rPr>
+          <w:b/>
+          <w:bCs/>
+        </w:rPr>
+      </w:r>
+    </w:p>
+    <w:p>
+      <w:pPr>
+        <w:pStyle w:val="Normal"/>
+        <w:ind w:right="4"/>
+        <w:jc w:val="both"/>
+        <w:rPr>
+          <w:b/>
+          <w:bCs/>
+        </w:rPr>
+      </w:pPr>
+      <w:r>
+        <w:rPr>
+          <w:b/>
+          <w:bCs/>
+        </w:rPr>
       </w:r>
     </w:p>
     <w:p>
@@ -9372,7 +9364,10 @@
         </w:rPr>
       </w:pPr>
       <w:r>
-        <w:rPr/>
+        <w:rPr>
+          <w:b/>
+          <w:bCs/>
+        </w:rPr>
       </w:r>
     </w:p>
     <w:p>
@@ -9516,21 +9511,27 @@
         </w:rPr>
       </w:pPr>
       <w:r>
-        <w:rPr/>
-      </w:r>
-    </w:p>
-    <w:p>
-      <w:pPr>
-        <w:pStyle w:val="Normal"/>
-        <w:ind w:right="4"/>
-        <w:jc w:val="both"/>
-        <w:rPr>
-          <w:b/>
-          <w:bCs/>
-        </w:rPr>
-      </w:pPr>
-      <w:r>
-        <w:rPr/>
+        <w:rPr>
+          <w:b/>
+          <w:bCs/>
+        </w:rPr>
+      </w:r>
+    </w:p>
+    <w:p>
+      <w:pPr>
+        <w:pStyle w:val="Normal"/>
+        <w:ind w:right="4"/>
+        <w:jc w:val="both"/>
+        <w:rPr>
+          <w:b/>
+          <w:bCs/>
+        </w:rPr>
+      </w:pPr>
+      <w:r>
+        <w:rPr>
+          <w:b/>
+          <w:bCs/>
+        </w:rPr>
       </w:r>
     </w:p>
     <w:p>
@@ -9650,21 +9651,27 @@
         </w:rPr>
       </w:pPr>
       <w:r>
-        <w:rPr/>
-      </w:r>
-    </w:p>
-    <w:p>
-      <w:pPr>
-        <w:pStyle w:val="Normal"/>
-        <w:ind w:right="4"/>
-        <w:jc w:val="both"/>
-        <w:rPr>
-          <w:b/>
-          <w:bCs/>
-        </w:rPr>
-      </w:pPr>
-      <w:r>
-        <w:rPr/>
+        <w:rPr>
+          <w:b/>
+          <w:bCs/>
+        </w:rPr>
+      </w:r>
+    </w:p>
+    <w:p>
+      <w:pPr>
+        <w:pStyle w:val="Normal"/>
+        <w:ind w:right="4"/>
+        <w:jc w:val="both"/>
+        <w:rPr>
+          <w:b/>
+          <w:bCs/>
+        </w:rPr>
+      </w:pPr>
+      <w:r>
+        <w:rPr>
+          <w:b/>
+          <w:bCs/>
+        </w:rPr>
       </w:r>
     </w:p>
     <w:p>
@@ -10036,22 +10043,13 @@
       <w:r>
         <w:rPr>
           <w:rFonts w:ascii="Cambria" w:hAnsi="Cambria"/>
-          <w:sz w:val="22"/>
-          <w:szCs w:val="22"/>
-          <w:shd w:fill="auto" w:val="clear"/>
-        </w:rPr>
-        <w:t xml:space="preserve"> </w:t>
-      </w:r>
-      <w:r>
-        <w:rPr>
-          <w:rFonts w:ascii="Cambria" w:hAnsi="Cambria"/>
-          <w:b/>
-          <w:bCs/>
-          <w:sz w:val="22"/>
-          <w:szCs w:val="22"/>
-          <w:shd w:fill="auto" w:val="clear"/>
-        </w:rPr>
-        <w:t xml:space="preserve"> </w:t>
+          <w:b/>
+          <w:bCs/>
+          <w:sz w:val="22"/>
+          <w:szCs w:val="22"/>
+          <w:shd w:fill="auto" w:val="clear"/>
+        </w:rPr>
+        <w:t xml:space="preserve">  </w:t>
       </w:r>
       <w:r>
         <w:rPr>
@@ -10063,7 +10061,7 @@
           <w:shd w:fill="auto" w:val="clear"/>
           <w:lang w:val="es-ES_tradnl"/>
         </w:rPr>
-        <w:t>{% if investor2_full_name %}{{investor2_full_name}} Y {% endif %} {{client_full_name}}{% if client2_full_name %}, {{client2_full_name}}{% endif %}</w:t>
+        <w:t>{% if investor2_full_name %}{{investor2_full_name}} Y {% endif %}{% if clients_names_list %}{{clients_names_list}}{% endif %}</w:t>
       </w:r>
       <w:r>
         <w:rPr>
@@ -10103,6 +10101,8 @@
       <w:r>
         <w:rPr>
           <w:rFonts w:ascii="Cambria" w:hAnsi="Cambria"/>
+          <w:b/>
+          <w:bCs/>
           <w:sz w:val="22"/>
           <w:szCs w:val="22"/>
           <w:shd w:fill="auto" w:val="clear"/>
@@ -10113,6 +10113,7 @@
         <w:rPr>
           <w:rFonts w:ascii="Cambria" w:hAnsi="Cambria"/>
           <w:b/>
+          <w:bCs/>
           <w:sz w:val="22"/>
           <w:szCs w:val="22"/>
           <w:shd w:fill="auto" w:val="clear"/>
@@ -10123,22 +10124,13 @@
       <w:r>
         <w:rPr>
           <w:rFonts w:ascii="Cambria" w:hAnsi="Cambria"/>
-          <w:sz w:val="22"/>
-          <w:szCs w:val="22"/>
-          <w:shd w:fill="auto" w:val="clear"/>
-        </w:rPr>
-        <w:t xml:space="preserve"> </w:t>
-      </w:r>
-      <w:r>
-        <w:rPr>
-          <w:rFonts w:ascii="Cambria" w:hAnsi="Cambria"/>
-          <w:b/>
-          <w:bCs/>
-          <w:sz w:val="22"/>
-          <w:szCs w:val="22"/>
-          <w:shd w:fill="auto" w:val="clear"/>
-        </w:rPr>
-        <w:t>{%endif%}</w:t>
+          <w:b/>
+          <w:bCs/>
+          <w:sz w:val="22"/>
+          <w:szCs w:val="22"/>
+          <w:shd w:fill="auto" w:val="clear"/>
+        </w:rPr>
+        <w:t xml:space="preserve"> {%endif%}</w:t>
       </w:r>
       <w:r>
         <w:rPr>
@@ -10572,7 +10564,7 @@
       <mc:AlternateContent>
         <mc:Choice Requires="wps">
           <w:drawing>
-            <wp:anchor behindDoc="1" distT="0" distB="0" distL="0" distR="0" simplePos="0" locked="0" layoutInCell="0" allowOverlap="1" relativeHeight="23">
+            <wp:anchor behindDoc="1" distT="0" distB="0" distL="0" distR="0" simplePos="0" locked="0" layoutInCell="0" allowOverlap="1" relativeHeight="22">
               <wp:simplePos x="0" y="0"/>
               <wp:positionH relativeFrom="margin">
                 <wp:align>center</wp:align>

</xml_diff>